<commit_message>
added migration and seed for the database
</commit_message>
<xml_diff>
--- a/INSTRUCTIONS.docx
+++ b/INSTRUCTIONS.docx
@@ -4,7 +4,13 @@
   <w:body>
     <w:p>
       <w:r>
-        <w:t>-Setting up the database-</w:t>
+        <w:t>-Setting up the database</w:t>
+      </w:r>
+      <w:r>
+        <w:t xml:space="preserve"> using database backup file</w:t>
+      </w:r>
+      <w:r>
+        <w:t>-</w:t>
       </w:r>
     </w:p>
     <w:p>
@@ -37,6 +43,103 @@
       <w:r>
         <w:t>3. Click 'Go'</w:t>
       </w:r>
+    </w:p>
+    <w:p>
+      <w:r>
+        <w:t>-Setting up the database using migration and seed-</w:t>
+      </w:r>
+    </w:p>
+    <w:p>
+      <w:r>
+        <w:t xml:space="preserve">1. </w:t>
+      </w:r>
+      <w:proofErr w:type="gramStart"/>
+      <w:r>
+        <w:t>run</w:t>
+      </w:r>
+      <w:proofErr w:type="gramEnd"/>
+      <w:r>
+        <w:t xml:space="preserve"> </w:t>
+      </w:r>
+      <w:proofErr w:type="spellStart"/>
+      <w:r>
+        <w:t>cmd</w:t>
+      </w:r>
+      <w:proofErr w:type="spellEnd"/>
+      <w:r>
+        <w:t xml:space="preserve"> on </w:t>
+      </w:r>
+      <w:proofErr w:type="spellStart"/>
+      <w:r>
+        <w:t>developerExercise</w:t>
+      </w:r>
+      <w:proofErr w:type="spellEnd"/>
+      <w:r>
+        <w:t xml:space="preserve"> folder (app\</w:t>
+      </w:r>
+      <w:proofErr w:type="spellStart"/>
+      <w:r>
+        <w:t>developerExercise</w:t>
+      </w:r>
+      <w:proofErr w:type="spellEnd"/>
+      <w:r>
+        <w:t>)</w:t>
+      </w:r>
+    </w:p>
+    <w:p>
+      <w:r>
+        <w:t xml:space="preserve">2. </w:t>
+      </w:r>
+      <w:proofErr w:type="gramStart"/>
+      <w:r>
+        <w:t>type</w:t>
+      </w:r>
+      <w:proofErr w:type="gramEnd"/>
+      <w:r>
+        <w:t xml:space="preserve">: </w:t>
+      </w:r>
+      <w:proofErr w:type="spellStart"/>
+      <w:r>
+        <w:t>php</w:t>
+      </w:r>
+      <w:proofErr w:type="spellEnd"/>
+      <w:r>
+        <w:t xml:space="preserve"> artisan migrate</w:t>
+      </w:r>
+    </w:p>
+    <w:p>
+      <w:r>
+        <w:t xml:space="preserve">3. </w:t>
+      </w:r>
+      <w:proofErr w:type="gramStart"/>
+      <w:r>
+        <w:t>type</w:t>
+      </w:r>
+      <w:proofErr w:type="gramEnd"/>
+      <w:r>
+        <w:t xml:space="preserve">:  </w:t>
+      </w:r>
+      <w:proofErr w:type="spellStart"/>
+      <w:r>
+        <w:t>php</w:t>
+      </w:r>
+      <w:proofErr w:type="spellEnd"/>
+      <w:r>
+        <w:t xml:space="preserve"> artisan </w:t>
+      </w:r>
+      <w:proofErr w:type="spellStart"/>
+      <w:r>
+        <w:t>db:seed</w:t>
+      </w:r>
+      <w:proofErr w:type="spellEnd"/>
+      <w:r>
+        <w:t xml:space="preserve"> --class=</w:t>
+      </w:r>
+      <w:proofErr w:type="spellStart"/>
+      <w:r>
+        <w:t>HouseTableSeeder</w:t>
+      </w:r>
+      <w:proofErr w:type="spellEnd"/>
     </w:p>
     <w:p/>
     <w:p>
@@ -161,19 +264,20 @@
         <w:t>): Failed opening required ... /../vendor/autoload.php</w:t>
       </w:r>
     </w:p>
+    <w:p/>
     <w:p>
       <w:pPr>
         <w:rPr>
           <w:b/>
+          <w:sz w:val="28"/>
+          <w:szCs w:val="28"/>
         </w:rPr>
       </w:pPr>
-      <w:proofErr w:type="gramStart"/>
-      <w:r>
-        <w:t>please</w:t>
-      </w:r>
-      <w:proofErr w:type="gramEnd"/>
-      <w:r>
-        <w:t xml:space="preserve"> type the ff line in </w:t>
+      <w:r>
+        <w:t>P</w:t>
+      </w:r>
+      <w:r>
+        <w:t xml:space="preserve">lease type the ff line in </w:t>
       </w:r>
       <w:proofErr w:type="spellStart"/>
       <w:r>
@@ -186,6 +290,8 @@
       <w:r>
         <w:rPr>
           <w:b/>
+          <w:sz w:val="28"/>
+          <w:szCs w:val="28"/>
         </w:rPr>
         <w:t>composer install</w:t>
       </w:r>
@@ -672,7 +778,7 @@
   <a:extraClrSchemeLst/>
   <a:extLst>
     <a:ext uri="{05A4C25C-085E-4340-85A3-A5531E510DB2}">
-      <thm15:themeFamily xmlns="" xmlns:thm15="http://schemas.microsoft.com/office/thememl/2012/main" name="Office Theme" id="{62F939B6-93AF-4DB8-9C6B-D6C7DFDC589F}" vid="{4A3C46E8-61CC-4603-A589-7422A47A8E4A}"/>
+      <thm15:themeFamily xmlns:thm15="http://schemas.microsoft.com/office/thememl/2012/main" xmlns="" name="Office Theme" id="{62F939B6-93AF-4DB8-9C6B-D6C7DFDC589F}" vid="{4A3C46E8-61CC-4603-A589-7422A47A8E4A}"/>
     </a:ext>
   </a:extLst>
 </a:theme>

</xml_diff>